<commit_message>
small changes to home and search
</commit_message>
<xml_diff>
--- a/assets/WhatchaGot Abstract.docx
+++ b/assets/WhatchaGot Abstract.docx
@@ -20,43 +20,7 @@
           <w:sz w:val="24"/>
           <w:szCs w:val="24"/>
         </w:rPr>
-        <w:t>Hello, we’re “</w:t>
-      </w:r>
-      <w:proofErr w:type="spellStart"/>
-      <w:r>
-        <w:rPr>
-          <w:rFonts w:ascii="Times New Roman" w:hAnsi="Times New Roman" w:cs="Times New Roman"/>
-          <w:sz w:val="24"/>
-          <w:szCs w:val="24"/>
-        </w:rPr>
-        <w:t>Whatcha</w:t>
-      </w:r>
-      <w:proofErr w:type="spellEnd"/>
-      <w:r>
-        <w:rPr>
-          <w:rFonts w:ascii="Times New Roman" w:hAnsi="Times New Roman" w:cs="Times New Roman"/>
-          <w:sz w:val="24"/>
-          <w:szCs w:val="24"/>
-        </w:rPr>
-        <w:t xml:space="preserve"> Got?” and here is what we got. Do you often find yourself with a fridge or pantry full of ingredients with no coherent way to combine them? “</w:t>
-      </w:r>
-      <w:proofErr w:type="spellStart"/>
-      <w:r>
-        <w:rPr>
-          <w:rFonts w:ascii="Times New Roman" w:hAnsi="Times New Roman" w:cs="Times New Roman"/>
-          <w:sz w:val="24"/>
-          <w:szCs w:val="24"/>
-        </w:rPr>
-        <w:t>Whatcha</w:t>
-      </w:r>
-      <w:proofErr w:type="spellEnd"/>
-      <w:r>
-        <w:rPr>
-          <w:rFonts w:ascii="Times New Roman" w:hAnsi="Times New Roman" w:cs="Times New Roman"/>
-          <w:sz w:val="24"/>
-          <w:szCs w:val="24"/>
-        </w:rPr>
-        <w:t xml:space="preserve"> Got?” can solve your problems. It is a recipe finder app where you input the ingredients you already have and get the recipes that you </w:t>
+        <w:t xml:space="preserve">Hello, we’re “Whatcha Got?” and here is what we got. Do you often find yourself with a fridge or pantry full of ingredients with no coherent way to combine them? “Whatcha Got?” can solve your problems. It is a recipe finder app where you input the ingredients you already have and get the recipes that you </w:t>
       </w:r>
       <w:r>
         <w:rPr>
@@ -88,44 +52,50 @@
           <w:sz w:val="24"/>
           <w:szCs w:val="24"/>
         </w:rPr>
-        <w:t>. “</w:t>
-      </w:r>
-      <w:proofErr w:type="spellStart"/>
-      <w:r>
-        <w:rPr>
-          <w:rFonts w:ascii="Times New Roman" w:hAnsi="Times New Roman" w:cs="Times New Roman"/>
-          <w:sz w:val="24"/>
-          <w:szCs w:val="24"/>
-        </w:rPr>
-        <w:t>Whatcha</w:t>
-      </w:r>
-      <w:proofErr w:type="spellEnd"/>
-      <w:r>
-        <w:rPr>
-          <w:rFonts w:ascii="Times New Roman" w:hAnsi="Times New Roman" w:cs="Times New Roman"/>
-          <w:sz w:val="24"/>
-          <w:szCs w:val="24"/>
-        </w:rPr>
-        <w:t xml:space="preserve"> Got?” also provides you with popular recipes across various dietary lifestyles. We strive to bring user-friendliness and functionality together to give people delicious recipes to </w:t>
-      </w:r>
-      <w:r>
-        <w:rPr>
-          <w:rFonts w:ascii="Times New Roman" w:hAnsi="Times New Roman" w:cs="Times New Roman"/>
-          <w:sz w:val="24"/>
-          <w:szCs w:val="24"/>
-        </w:rPr>
-        <w:t xml:space="preserve">share and </w:t>
-      </w:r>
-      <w:r>
-        <w:rPr>
-          <w:rFonts w:ascii="Times New Roman" w:hAnsi="Times New Roman" w:cs="Times New Roman"/>
-          <w:sz w:val="24"/>
-          <w:szCs w:val="24"/>
-        </w:rPr>
-        <w:t xml:space="preserve">enjoy. </w:t>
+        <w:t xml:space="preserve">. “Whatcha Got?” also provides you with popular recipes across various dietary lifestyles. </w:t>
+      </w:r>
+      <w:r>
+        <w:rPr>
+          <w:rFonts w:ascii="Times New Roman" w:hAnsi="Times New Roman" w:cs="Times New Roman"/>
+          <w:sz w:val="24"/>
+          <w:szCs w:val="24"/>
+        </w:rPr>
+        <w:t>We utilize React Native libraries to build the app and take advantage of Google Firebase cloud storage to ensure the best experience for our users while also keeping their information secure.</w:t>
       </w:r>
       <w:bookmarkStart w:id="0" w:name="_GoBack"/>
       <w:bookmarkEnd w:id="0"/>
+      <w:r>
+        <w:rPr>
+          <w:rFonts w:ascii="Times New Roman" w:hAnsi="Times New Roman" w:cs="Times New Roman"/>
+          <w:sz w:val="24"/>
+          <w:szCs w:val="24"/>
+        </w:rPr>
+        <w:t xml:space="preserve"> </w:t>
+      </w:r>
+      <w:r>
+        <w:rPr>
+          <w:rFonts w:ascii="Times New Roman" w:hAnsi="Times New Roman" w:cs="Times New Roman"/>
+          <w:sz w:val="24"/>
+          <w:szCs w:val="24"/>
+        </w:rPr>
+        <w:t xml:space="preserve">We strive to bring user-friendliness and functionality together to give people delicious recipes to </w:t>
+      </w:r>
+      <w:r>
+        <w:rPr>
+          <w:rFonts w:ascii="Times New Roman" w:hAnsi="Times New Roman" w:cs="Times New Roman"/>
+          <w:sz w:val="24"/>
+          <w:szCs w:val="24"/>
+        </w:rPr>
+        <w:t xml:space="preserve">share and </w:t>
+      </w:r>
+      <w:r>
+        <w:rPr>
+          <w:rFonts w:ascii="Times New Roman" w:hAnsi="Times New Roman" w:cs="Times New Roman"/>
+          <w:sz w:val="24"/>
+          <w:szCs w:val="24"/>
+        </w:rPr>
+        <w:t xml:space="preserve">enjoy. </w:t>
+      </w:r>
     </w:p>
     <w:sectPr>
       <w:pgSz w:w="12240" w:h="15840"/>
@@ -260,6 +230,7 @@
     <w:lsdException w:name="HTML Sample" w:semiHidden="1" w:unhideWhenUsed="1"/>
     <w:lsdException w:name="HTML Typewriter" w:semiHidden="1" w:unhideWhenUsed="1"/>
     <w:lsdException w:name="HTML Variable" w:semiHidden="1" w:unhideWhenUsed="1"/>
+    <w:lsdException w:name="Normal Table" w:semiHidden="1" w:unhideWhenUsed="1"/>
     <w:lsdException w:name="annotation subject" w:semiHidden="1" w:unhideWhenUsed="1"/>
     <w:lsdException w:name="No List" w:semiHidden="1" w:unhideWhenUsed="1"/>
     <w:lsdException w:name="Outline List 1" w:semiHidden="1" w:unhideWhenUsed="1"/>
@@ -305,9 +276,11 @@
     <w:lsdException w:name="Table Subtle 1" w:semiHidden="1" w:unhideWhenUsed="1"/>
     <w:lsdException w:name="Table Subtle 2" w:semiHidden="1" w:unhideWhenUsed="1"/>
     <w:lsdException w:name="Table Web 1" w:semiHidden="1" w:unhideWhenUsed="1"/>
+    <w:lsdException w:name="Table Web 2" w:semiHidden="1" w:unhideWhenUsed="1"/>
     <w:lsdException w:name="Table Web 3" w:semiHidden="1" w:unhideWhenUsed="1"/>
     <w:lsdException w:name="Balloon Text" w:semiHidden="1" w:unhideWhenUsed="1"/>
     <w:lsdException w:name="Table Grid" w:uiPriority="39"/>
+    <w:lsdException w:name="Table Theme" w:semiHidden="1" w:unhideWhenUsed="1"/>
     <w:lsdException w:name="Placeholder Text" w:semiHidden="1"/>
     <w:lsdException w:name="No Spacing" w:uiPriority="1" w:qFormat="1"/>
     <w:lsdException w:name="Light Shading" w:uiPriority="60"/>

</xml_diff>